<commit_message>
POO2 sem exemplo proj
</commit_message>
<xml_diff>
--- a/Documentation/PIM IV/Documentação separada/Programação Orientada a Objetos II.docx
+++ b/Documentation/PIM IV/Documentação separada/Programação Orientada a Objetos II.docx
@@ -467,7 +467,109 @@
         <w:t>. Isso simplifica o código, tornando-o mais flexível e extensível, pois novas tipos de usuários podem ser adicionados no futuro sem a necessidade de alterar o código que os manipula.</w:t>
       </w:r>
     </w:p>
+    <w:p>
+      <w:r>
+        <w:br w:type="page"/>
+      </w:r>
+    </w:p>
     <w:p/>
+    <w:p>
+      <w:r>
+        <w:t xml:space="preserve">Sem projeto </w:t>
+      </w:r>
+    </w:p>
+    <w:p>
+      <w:r>
+        <w:t>Como a maioria dos grandes aplicativos de grande porte tem o seu desenvolvimento de modo procedural, ocorre dificuldades na integração de novos módulos criados por diferentes setores e posteriormente é causado um grande custo para manutenções e atualizações (AGOSTINI; DECKER; SILVA, 2002).</w:t>
+      </w:r>
+    </w:p>
+    <w:p>
+      <w:r>
+        <w:t>Para um sistema de grande porte, é recomendado utilizar o paradigma de programação orientado a objetos para sua estrutura, por possibilitar modular, reutilizar e facilitar manutenções futuras (RAUT, 2020).</w:t>
+      </w:r>
+    </w:p>
+    <w:p>
+      <w:r>
+        <w:t xml:space="preserve">Na Modelagem Orientada a Objetos, é priorizado a clareza e organização, usando abstrações do mundo real para entendimento, facilitando ao máximo a construção, manutenções e atualizações futuras. Este conceito de </w:t>
+      </w:r>
+      <w:r>
+        <w:rPr>
+          <w:b/>
+          <w:bCs/>
+        </w:rPr>
+        <w:t>Abstração</w:t>
+      </w:r>
+      <w:r>
+        <w:t xml:space="preserve"> possibilita a utilização da criação de um sistema feito com conceitos de objetos, que devem ser devidamente encapsulados (AGOSTINI; DECKER; SILVA, 2002).</w:t>
+      </w:r>
+    </w:p>
+    <w:p>
+      <w:r>
+        <w:t>Na abstração, os objetos são representações de entidades, conceitos ou processos do mundo real, focando em suas características essenciais e desconsiderando detalhes irrelevantes (AGOSTINI; DECKER; SILVA, 2002).</w:t>
+      </w:r>
+    </w:p>
+    <w:p>
+      <w:r>
+        <w:t xml:space="preserve">Este conceito está diretamente ligado ao </w:t>
+      </w:r>
+      <w:r>
+        <w:rPr>
+          <w:b/>
+          <w:bCs/>
+        </w:rPr>
+        <w:t>Encapsulamento</w:t>
+      </w:r>
+      <w:r>
+        <w:t>, que consiste em agrupar os dados (atributos) e os métodos que os manipulam dentro de uma única unidade, a classe. A classe encapsula sua lógica interna, protegendo seus dados de acessos indevidos e garantindo a integridade do objeto (AGOSTINI; DECKER; SILVA, 2002). Por exemplo, a alteração de um atributo não é feita diretamente, mas através de um método público que pode conter regras de negócio e validações.</w:t>
+      </w:r>
+    </w:p>
+    <w:p>
+      <w:r>
+        <w:t xml:space="preserve">Para organizar e promover o reuso de código, utiliza-se o conceito de </w:t>
+      </w:r>
+      <w:r>
+        <w:rPr>
+          <w:b/>
+          <w:bCs/>
+        </w:rPr>
+        <w:t>Herança</w:t>
+      </w:r>
+      <w:r>
+        <w:t>. Este pilar permite a criação de uma classe base, que contém atributos e métodos comuns. A partir dela, classes mais específicas (classes-filhas) são derivadas, herdando todas as características da classe base e adicionando as suas próprias.</w:t>
+      </w:r>
+    </w:p>
+    <w:p>
+      <w:r>
+        <w:t xml:space="preserve">A herança abre caminho para o </w:t>
+      </w:r>
+      <w:r>
+        <w:rPr>
+          <w:b/>
+          <w:bCs/>
+        </w:rPr>
+        <w:t>Polimorfismo</w:t>
+      </w:r>
+      <w:r>
+        <w:t>, que é a capacidade de um objeto de uma classe derivada ser tratado como um objeto de sua classe base (RAUT, 2020). Isso permite que um método definido na classe base seja sobrescrito (</w:t>
+      </w:r>
+      <w:proofErr w:type="spellStart"/>
+      <w:r>
+        <w:rPr>
+          <w:i/>
+          <w:iCs/>
+        </w:rPr>
+        <w:t>override</w:t>
+      </w:r>
+      <w:proofErr w:type="spellEnd"/>
+      <w:r>
+        <w:t>) pelas classes filhas com suas próprias implementações.</w:t>
+      </w:r>
+    </w:p>
+    <w:p>
+      <w:r>
+        <w:t>Dessa forma, o sistema pode invocar o método em um objeto do tipo da classe base, e o comportamento correto será executado em tempo de execução, dependendo de qual classe-filha a instância realmente pertence. Isso simplifica o código, tornando-o mais flexível e extensível, pois novos tipos de classes derivadas podem ser adicionados no futuro sem a necessidade de alterar o código que os manipula.</w:t>
+      </w:r>
+    </w:p>
     <w:p/>
     <w:p>
       <w:pPr>
@@ -1165,7 +1267,6 @@
     <w:next w:val="Normal"/>
     <w:link w:val="Ttulo3Char"/>
     <w:uiPriority w:val="9"/>
-    <w:semiHidden/>
     <w:unhideWhenUsed/>
     <w:qFormat/>
     <w:rsid w:val="005137D0"/>
@@ -1317,7 +1418,6 @@
   <w:style w:type="character" w:default="1" w:styleId="Fontepargpadro">
     <w:name w:val="Default Paragraph Font"/>
     <w:uiPriority w:val="1"/>
-    <w:semiHidden/>
     <w:unhideWhenUsed/>
   </w:style>
   <w:style w:type="table" w:default="1" w:styleId="Tabelanormal">
@@ -1373,7 +1473,6 @@
     <w:basedOn w:val="Fontepargpadro"/>
     <w:link w:val="Ttulo3"/>
     <w:uiPriority w:val="9"/>
-    <w:semiHidden/>
     <w:rsid w:val="005137D0"/>
     <w:rPr>
       <w:rFonts w:eastAsiaTheme="majorEastAsia" w:cstheme="majorBidi"/>

</xml_diff>